<commit_message>
951980_1 Added 8th rephrasing KB
</commit_message>
<xml_diff>
--- a/KB-PDF-category/How to Add RTL Languages When Converting HTML to PDF in .NET Core.docx
+++ b/KB-PDF-category/How to Add RTL Languages When Converting HTML to PDF in .NET Core.docx
@@ -14,88 +14,75 @@
           <w:b/>
           <w:bCs/>
         </w:rPr>
-        <w:t>How to Add RTL Languages When Converting HTML to PDF in .NET Core</w:t>
+        <w:t>Enable RTL Language Support in HTML-to-PDF Conversion Using Syncfusion in .NET Core</w:t>
       </w:r>
     </w:p>
     <w:p>
       <w:r>
-        <w:t>Our Syncfusion® </w:t>
-      </w:r>
-      <w:hyperlink r:id="rId5" w:tgtFrame="_blank" w:history="1">
+        <w:t>Syncfusion</w:t>
+      </w:r>
+      <w:r>
+        <w:t>®</w:t>
+      </w:r>
+      <w:r>
+        <w:t xml:space="preserve"> </w:t>
+      </w:r>
+      <w:hyperlink r:id="rId5" w:history="1">
         <w:r>
           <w:rPr>
             <w:rStyle w:val="Hyperlink"/>
-            <w:b/>
-            <w:bCs/>
           </w:rPr>
           <w:t>HTML-to-PDF converter</w:t>
         </w:r>
       </w:hyperlink>
       <w:r>
-        <w:t> is a .NET PDF library for converting webpages, SVG MHTML and HTML files to PDF using C#. It uses the popular rendering engine Blink (Google Chrome). It is reliable and accurate. The result preserves all graphics, images, text, fonts, and the layout of the original HTML document or webpage.</w:t>
-      </w:r>
-      <w:r>
-        <w:br/>
-        <w:t>Using this library, you can add the Arabic text in the TOC of the PDF when performing HTML to PDF conversion. We used arial-</w:t>
-      </w:r>
-      <w:proofErr w:type="spellStart"/>
-      <w:r>
-        <w:t>unicode</w:t>
-      </w:r>
-      <w:proofErr w:type="spellEnd"/>
-      <w:r>
-        <w:t>-</w:t>
-      </w:r>
-      <w:proofErr w:type="spellStart"/>
-      <w:r>
-        <w:t>ms</w:t>
-      </w:r>
-      <w:proofErr w:type="spellEnd"/>
-      <w:r>
-        <w:t xml:space="preserve"> font that supports Arabic text, you can specify such font under </w:t>
-      </w:r>
-      <w:proofErr w:type="spellStart"/>
-      <w:r>
-        <w:t>PdfTrueTypeFont</w:t>
-      </w:r>
-      <w:proofErr w:type="spellEnd"/>
-      <w:r>
-        <w:t xml:space="preserve"> class and assign it to </w:t>
-      </w:r>
-      <w:proofErr w:type="spellStart"/>
-      <w:r>
-        <w:t>HtmlToPdfTocStyle</w:t>
-      </w:r>
-      <w:proofErr w:type="spellEnd"/>
-      <w:r>
-        <w:t>. However, if you want to use a different font that supports Arabic text then you can replace it.</w:t>
+        <w:t xml:space="preserve"> is a robust .NET library designed to convert web pages, SVG, MHTML, and HTML files to PDFs while preserving the original layout. This guide demonstrates how to enhance your PDF documents by adding right-to-left (RTL) language support, including Arabic, within the Table of Contents (TOC).</w:t>
       </w:r>
     </w:p>
     <w:p>
-      <w:r>
+      <w:pPr>
         <w:rPr>
           <w:b/>
           <w:bCs/>
         </w:rPr>
-        <w:t>Steps to adding multi-language support, including Arabic, for TOC in HTML to PDF conversion</w:t>
+      </w:pPr>
+      <w:r>
+        <w:rPr>
+          <w:b/>
+          <w:bCs/>
+        </w:rPr>
+        <w:t>Steps to Add RTL Language Support for TOC in HTML to PDF Conversion</w:t>
       </w:r>
     </w:p>
     <w:p>
-      <w:pPr>
-        <w:numPr>
-          <w:ilvl w:val="0"/>
-          <w:numId w:val="1"/>
-        </w:numPr>
-      </w:pPr>
-      <w:r>
-        <w:t>Create a new console application project.</w:t>
-      </w:r>
-      <w:r>
+      <w:r>
+        <w:t>1.</w:t>
+      </w:r>
+      <w:r>
+        <w:t xml:space="preserve"> </w:t>
+      </w:r>
+      <w:r>
+        <w:rPr>
+          <w:b/>
+          <w:bCs/>
+        </w:rPr>
+        <w:t>Set Up Your Project</w:t>
+      </w:r>
+      <w:r>
+        <w:t>: Create a new console application project in your development environment</w:t>
+      </w:r>
+      <w:r>
+        <w:t>.</w:t>
+      </w:r>
+      <w:r>
+        <w:rPr>
+          <w:noProof/>
+        </w:rPr>
         <w:drawing>
-          <wp:inline distT="0" distB="0" distL="0" distR="0" wp14:anchorId="52A26978" wp14:editId="47D92C81">
+          <wp:inline distT="0" distB="0" distL="0" distR="0" wp14:anchorId="18B113B3" wp14:editId="70EE553B">
             <wp:extent cx="5943600" cy="2837180"/>
             <wp:effectExtent l="0" t="0" r="0" b="1270"/>
-            <wp:docPr id="989787805" name="Picture 6"/>
+            <wp:docPr id="714563234" name="Picture 6" descr="A screenshot of a computer&#10;&#10;AI-generated content may be incorrect."/>
             <wp:cNvGraphicFramePr>
               <a:graphicFrameLocks xmlns:a="http://schemas.openxmlformats.org/drawingml/2006/main" noChangeAspect="1"/>
             </wp:cNvGraphicFramePr>
@@ -103,7 +90,7 @@
               <a:graphicData uri="http://schemas.openxmlformats.org/drawingml/2006/picture">
                 <pic:pic xmlns:pic="http://schemas.openxmlformats.org/drawingml/2006/picture">
                   <pic:nvPicPr>
-                    <pic:cNvPr id="0" name="Picture 16"/>
+                    <pic:cNvPr id="714563234" name="Picture 6" descr="A screenshot of a computer&#10;&#10;AI-generated content may be incorrect."/>
                     <pic:cNvPicPr>
                       <a:picLocks noChangeAspect="1" noChangeArrowheads="1"/>
                     </pic:cNvPicPr>
@@ -142,62 +129,48 @@
       </w:r>
     </w:p>
     <w:p>
-      <w:pPr>
-        <w:numPr>
-          <w:ilvl w:val="0"/>
-          <w:numId w:val="1"/>
-        </w:numPr>
-      </w:pPr>
-      <w:r>
-        <w:t>Install the </w:t>
-      </w:r>
-      <w:proofErr w:type="spellStart"/>
-      <w:r>
-        <w:fldChar w:fldCharType="begin"/>
-      </w:r>
-      <w:r>
-        <w:instrText>HYPERLINK "https://www.nuget.org/packages?q=Syncfusion.HtmlToPdfConverter.Net.Windows" \t "_blank"</w:instrText>
-      </w:r>
-      <w:r>
-        <w:fldChar w:fldCharType="separate"/>
+      <w:r>
+        <w:t>2.</w:t>
+      </w:r>
+      <w:r>
+        <w:t xml:space="preserve"> </w:t>
       </w:r>
       <w:r>
         <w:rPr>
-          <w:rStyle w:val="Hyperlink"/>
           <w:b/>
           <w:bCs/>
         </w:rPr>
-        <w:t>Syncfusion.HtmlToPdfConverter.Net.Windows</w:t>
-      </w:r>
-      <w:proofErr w:type="spellEnd"/>
-      <w:r>
-        <w:fldChar w:fldCharType="end"/>
-      </w:r>
-      <w:r>
-        <w:t> NuGet package as a reference to your console application from </w:t>
-      </w:r>
-      <w:hyperlink r:id="rId7" w:tgtFrame="_blank" w:history="1">
+        <w:t>Install the Syncfusion Package</w:t>
+      </w:r>
+      <w:r>
+        <w:t>:</w:t>
+      </w:r>
+      <w:r>
+        <w:t xml:space="preserve"> </w:t>
+      </w:r>
+      <w:r>
+        <w:t xml:space="preserve">Add the </w:t>
+      </w:r>
+      <w:hyperlink r:id="rId7" w:history="1">
         <w:r>
           <w:rPr>
             <w:rStyle w:val="Hyperlink"/>
-            <w:b/>
-            <w:bCs/>
           </w:rPr>
-          <w:t>Nuget.org</w:t>
+          <w:t>Syncfusion.HtmlToPdfConverter.Net.Windows</w:t>
         </w:r>
       </w:hyperlink>
       <w:r>
-        <w:t>.</w:t>
+        <w:t xml:space="preserve"> package from NuGet.</w:t>
       </w:r>
     </w:p>
     <w:p>
       <w:r>
         <w:lastRenderedPageBreak/>
         <w:drawing>
-          <wp:inline distT="0" distB="0" distL="0" distR="0" wp14:anchorId="3BB5085F" wp14:editId="52FCD08A">
-            <wp:extent cx="5943600" cy="2672715"/>
-            <wp:effectExtent l="0" t="0" r="0" b="0"/>
-            <wp:docPr id="856616786" name="Picture 5" descr="A screenshot of a computer&#10;&#10;AI-generated content may be incorrect."/>
+          <wp:inline distT="0" distB="0" distL="0" distR="0" wp14:anchorId="3C714D6A" wp14:editId="4F0791A3">
+            <wp:extent cx="5943600" cy="2835275"/>
+            <wp:effectExtent l="0" t="0" r="0" b="3175"/>
+            <wp:docPr id="956743942" name="Picture 1" descr="A screenshot of a computer&#10;&#10;AI-generated content may be incorrect."/>
             <wp:cNvGraphicFramePr>
               <a:graphicFrameLocks xmlns:a="http://schemas.openxmlformats.org/drawingml/2006/main" noChangeAspect="1"/>
             </wp:cNvGraphicFramePr>
@@ -205,36 +178,23 @@
               <a:graphicData uri="http://schemas.openxmlformats.org/drawingml/2006/picture">
                 <pic:pic xmlns:pic="http://schemas.openxmlformats.org/drawingml/2006/picture">
                   <pic:nvPicPr>
-                    <pic:cNvPr id="856616786" name="Picture 5" descr="A screenshot of a computer&#10;&#10;AI-generated content may be incorrect."/>
-                    <pic:cNvPicPr>
-                      <a:picLocks noChangeAspect="1" noChangeArrowheads="1"/>
-                    </pic:cNvPicPr>
+                    <pic:cNvPr id="956743942" name="Picture 1" descr="A screenshot of a computer&#10;&#10;AI-generated content may be incorrect."/>
+                    <pic:cNvPicPr/>
                   </pic:nvPicPr>
                   <pic:blipFill>
-                    <a:blip r:embed="rId8" cstate="print">
-                      <a:extLst>
-                        <a:ext uri="{28A0092B-C50C-407E-A947-70E740481C1C}">
-                          <a14:useLocalDpi xmlns:a14="http://schemas.microsoft.com/office/drawing/2010/main" val="0"/>
-                        </a:ext>
-                      </a:extLst>
-                    </a:blip>
-                    <a:srcRect/>
+                    <a:blip r:embed="rId8"/>
                     <a:stretch>
                       <a:fillRect/>
                     </a:stretch>
                   </pic:blipFill>
-                  <pic:spPr bwMode="auto">
+                  <pic:spPr>
                     <a:xfrm>
                       <a:off x="0" y="0"/>
-                      <a:ext cx="5943600" cy="2672715"/>
+                      <a:ext cx="5943600" cy="2835275"/>
                     </a:xfrm>
                     <a:prstGeom prst="rect">
                       <a:avLst/>
                     </a:prstGeom>
-                    <a:noFill/>
-                    <a:ln>
-                      <a:noFill/>
-                    </a:ln>
                   </pic:spPr>
                 </pic:pic>
               </a:graphicData>
@@ -244,25 +204,57 @@
       </w:r>
     </w:p>
     <w:p>
-      <w:pPr>
-        <w:numPr>
-          <w:ilvl w:val="0"/>
-          <w:numId w:val="1"/>
-        </w:numPr>
-      </w:pPr>
-      <w:r>
-        <w:t xml:space="preserve">Include the following namespaces in the </w:t>
-      </w:r>
-      <w:proofErr w:type="spellStart"/>
-      <w:r>
+      <w:r>
+        <w:t>3.</w:t>
+      </w:r>
+      <w:r>
+        <w:t xml:space="preserve"> </w:t>
+      </w:r>
+      <w:r>
+        <w:rPr>
+          <w:b/>
+          <w:bCs/>
+        </w:rPr>
+        <w:t xml:space="preserve">Include Required </w:t>
+      </w:r>
+      <w:r>
+        <w:rPr>
+          <w:b/>
+          <w:bCs/>
+        </w:rPr>
+        <w:t>Namespaces</w:t>
+      </w:r>
+      <w:r>
+        <w:t>: Add</w:t>
+      </w:r>
+      <w:r>
+        <w:t xml:space="preserve"> these namespaces in your </w:t>
+      </w:r>
+      <w:r>
+        <w:rPr>
+          <w:b/>
+          <w:bCs/>
+        </w:rPr>
         <w:t>Program.cs</w:t>
       </w:r>
-      <w:proofErr w:type="spellEnd"/>
-      <w:r>
-        <w:t xml:space="preserve"> file.</w:t>
+      <w:r>
+        <w:t>:</w:t>
       </w:r>
     </w:p>
     <w:p>
+      <w:pPr>
+        <w:rPr>
+          <w:b/>
+          <w:bCs/>
+        </w:rPr>
+      </w:pPr>
+      <w:r>
+        <w:rPr>
+          <w:b/>
+          <w:bCs/>
+        </w:rPr>
+        <w:t xml:space="preserve"> </w:t>
+      </w:r>
       <w:r>
         <w:rPr>
           <w:b/>
@@ -271,145 +263,135 @@
         <w:t>C#</w:t>
       </w:r>
     </w:p>
+    <w:tbl>
+      <w:tblPr>
+        <w:tblStyle w:val="TableGrid"/>
+        <w:tblW w:w="0" w:type="auto"/>
+        <w:tblLook w:val="04A0" w:firstRow="1" w:lastRow="0" w:firstColumn="1" w:lastColumn="0" w:noHBand="0" w:noVBand="1"/>
+      </w:tblPr>
+      <w:tblGrid>
+        <w:gridCol w:w="9350"/>
+      </w:tblGrid>
+      <w:tr>
+        <w:tc>
+          <w:tcPr>
+            <w:tcW w:w="9350" w:type="dxa"/>
+          </w:tcPr>
+          <w:p>
+            <w:r>
+              <w:rPr>
+                <w:b/>
+                <w:bCs/>
+              </w:rPr>
+              <w:t>using</w:t>
+            </w:r>
+            <w:r>
+              <w:t xml:space="preserve"> Syncfusion.Drawing;</w:t>
+            </w:r>
+          </w:p>
+          <w:p>
+            <w:r>
+              <w:rPr>
+                <w:b/>
+                <w:bCs/>
+              </w:rPr>
+              <w:t>using</w:t>
+            </w:r>
+            <w:r>
+              <w:t xml:space="preserve"> Syncfusion.HtmlConverter;</w:t>
+            </w:r>
+          </w:p>
+          <w:p>
+            <w:r>
+              <w:rPr>
+                <w:b/>
+                <w:bCs/>
+              </w:rPr>
+              <w:t>using</w:t>
+            </w:r>
+            <w:r>
+              <w:t xml:space="preserve"> Syncfusion.Pdf;</w:t>
+            </w:r>
+          </w:p>
+          <w:p>
+            <w:r>
+              <w:rPr>
+                <w:b/>
+                <w:bCs/>
+              </w:rPr>
+              <w:t>using</w:t>
+            </w:r>
+            <w:r>
+              <w:t xml:space="preserve"> Syncfusion.Pdf.Graphics;</w:t>
+            </w:r>
+          </w:p>
+          <w:p>
+            <w:r>
+              <w:rPr>
+                <w:b/>
+                <w:bCs/>
+              </w:rPr>
+              <w:t>using</w:t>
+            </w:r>
+            <w:r>
+              <w:t xml:space="preserve"> Syncfusion.Pdf.HtmlToPdf;</w:t>
+            </w:r>
+          </w:p>
+        </w:tc>
+      </w:tr>
+    </w:tbl>
+    <w:p/>
     <w:p>
+      <w:r>
+        <w:t>4.</w:t>
+      </w:r>
+      <w:r>
+        <w:t xml:space="preserve"> </w:t>
+      </w:r>
       <w:r>
         <w:rPr>
           <w:b/>
           <w:bCs/>
         </w:rPr>
-        <w:t>using</w:t>
-      </w:r>
-      <w:r>
-        <w:t xml:space="preserve"> </w:t>
-      </w:r>
-      <w:proofErr w:type="spellStart"/>
-      <w:r>
-        <w:t>Syncfusion.</w:t>
-      </w:r>
-      <w:proofErr w:type="gramStart"/>
-      <w:r>
-        <w:t>Drawing</w:t>
-      </w:r>
-      <w:proofErr w:type="spellEnd"/>
-      <w:r>
-        <w:t>;</w:t>
-      </w:r>
-      <w:proofErr w:type="gramEnd"/>
-    </w:p>
-    <w:p>
+        <w:t xml:space="preserve">Implementation </w:t>
+      </w:r>
       <w:r>
         <w:rPr>
           <w:b/>
           <w:bCs/>
         </w:rPr>
-        <w:t>using</w:t>
-      </w:r>
-      <w:r>
-        <w:t xml:space="preserve"> </w:t>
-      </w:r>
-      <w:proofErr w:type="spellStart"/>
-      <w:r>
-        <w:t>Syncfusion.</w:t>
-      </w:r>
-      <w:proofErr w:type="gramStart"/>
-      <w:r>
-        <w:t>HtmlConverter</w:t>
-      </w:r>
-      <w:proofErr w:type="spellEnd"/>
-      <w:r>
-        <w:t>;</w:t>
-      </w:r>
-      <w:proofErr w:type="gramEnd"/>
-    </w:p>
-    <w:p>
+        <w:t>of</w:t>
+      </w:r>
       <w:r>
         <w:rPr>
           <w:b/>
           <w:bCs/>
         </w:rPr>
-        <w:t>using</w:t>
+        <w:t xml:space="preserve"> Multi-Language Support</w:t>
+      </w:r>
+      <w:r>
+        <w:t>:</w:t>
       </w:r>
       <w:r>
         <w:t xml:space="preserve"> </w:t>
       </w:r>
-      <w:proofErr w:type="spellStart"/>
-      <w:r>
-        <w:t>Syncfusion.</w:t>
-      </w:r>
-      <w:proofErr w:type="gramStart"/>
-      <w:r>
-        <w:t>Pdf</w:t>
-      </w:r>
-      <w:proofErr w:type="spellEnd"/>
-      <w:r>
-        <w:t>;</w:t>
-      </w:r>
-      <w:proofErr w:type="gramEnd"/>
+      <w:r>
+        <w:t xml:space="preserve">Use the following code to integrate RTL language support </w:t>
+      </w:r>
+      <w:r>
+        <w:t>into</w:t>
+      </w:r>
+      <w:r>
+        <w:t xml:space="preserve"> your TOC during HTML-to-PDF conversion:</w:t>
+      </w:r>
     </w:p>
     <w:p>
-      <w:r>
+      <w:pPr>
         <w:rPr>
           <w:b/>
           <w:bCs/>
         </w:rPr>
-        <w:t>using</w:t>
-      </w:r>
-      <w:r>
-        <w:t xml:space="preserve"> </w:t>
-      </w:r>
-      <w:proofErr w:type="spellStart"/>
-      <w:proofErr w:type="gramStart"/>
-      <w:r>
-        <w:t>Syncfusion.Pdf.Graphics</w:t>
-      </w:r>
-      <w:proofErr w:type="spellEnd"/>
-      <w:proofErr w:type="gramEnd"/>
-      <w:r>
-        <w:t>;</w:t>
-      </w:r>
-    </w:p>
-    <w:p>
-      <w:r>
-        <w:rPr>
-          <w:b/>
-          <w:bCs/>
-        </w:rPr>
-        <w:t>using</w:t>
-      </w:r>
-      <w:r>
-        <w:t xml:space="preserve"> </w:t>
-      </w:r>
-      <w:proofErr w:type="spellStart"/>
-      <w:proofErr w:type="gramStart"/>
-      <w:r>
-        <w:t>Syncfusion.Pdf.HtmlToPdf</w:t>
-      </w:r>
-      <w:proofErr w:type="spellEnd"/>
-      <w:proofErr w:type="gramEnd"/>
-      <w:r>
-        <w:t>;</w:t>
-      </w:r>
-    </w:p>
-    <w:p>
-      <w:pPr>
-        <w:numPr>
-          <w:ilvl w:val="0"/>
-          <w:numId w:val="2"/>
-        </w:numPr>
       </w:pPr>
-      <w:r>
-        <w:t xml:space="preserve">Use the following code sample in </w:t>
-      </w:r>
-      <w:proofErr w:type="spellStart"/>
-      <w:r>
-        <w:t>Program.cs</w:t>
-      </w:r>
-      <w:proofErr w:type="spellEnd"/>
-      <w:r>
-        <w:t xml:space="preserve"> to add multi-language support, including Arabic, for TOC in HTML to PDF conversion</w:t>
-      </w:r>
-    </w:p>
-    <w:p>
       <w:r>
         <w:rPr>
           <w:b/>
@@ -418,627 +400,166 @@
         <w:t>C#</w:t>
       </w:r>
     </w:p>
+    <w:tbl>
+      <w:tblPr>
+        <w:tblStyle w:val="TableGrid"/>
+        <w:tblW w:w="0" w:type="auto"/>
+        <w:tblLook w:val="04A0" w:firstRow="1" w:lastRow="0" w:firstColumn="1" w:lastColumn="0" w:noHBand="0" w:noVBand="1"/>
+      </w:tblPr>
+      <w:tblGrid>
+        <w:gridCol w:w="9350"/>
+      </w:tblGrid>
+      <w:tr>
+        <w:tc>
+          <w:tcPr>
+            <w:tcW w:w="9350" w:type="dxa"/>
+          </w:tcPr>
+          <w:p>
+            <w:r>
+              <w:t>// Initialize the HTML to PDF converter</w:t>
+            </w:r>
+          </w:p>
+          <w:p>
+            <w:r>
+              <w:t>HtmlToPdfConverter htmlConverter = new HtmlToPdfConverter();</w:t>
+            </w:r>
+          </w:p>
+          <w:p>
+            <w:r>
+              <w:t>BlinkConverterSettings settings = new BlinkConverterSettings();</w:t>
+            </w:r>
+          </w:p>
+          <w:p/>
+          <w:p>
+            <w:r>
+              <w:t>// Enable TOC and define styles</w:t>
+            </w:r>
+          </w:p>
+          <w:p>
+            <w:r>
+              <w:t>settings.EnableToc = true;</w:t>
+            </w:r>
+          </w:p>
+          <w:p>
+            <w:r>
+              <w:t>HtmlToPdfTocStyle tocstyleH1 = new HtmlToPdfTocStyle();</w:t>
+            </w:r>
+          </w:p>
+          <w:p/>
+          <w:p>
+            <w:r>
+              <w:t>// Load Arabic font</w:t>
+            </w:r>
+          </w:p>
+          <w:p>
+            <w:r>
+              <w:t>PdfFont arabicFont = new PdfTrueTypeFont(@"Data/arial-unicode-ms.ttf", 10, PdfFontStyle.Regular);</w:t>
+            </w:r>
+          </w:p>
+          <w:p>
+            <w:r>
+              <w:t>tocstyleH1.Font = arabicFont;</w:t>
+            </w:r>
+          </w:p>
+          <w:p>
+            <w:r>
+              <w:lastRenderedPageBreak/>
+              <w:t>tocstyleH1.BackgroundColor = new PdfSolidBrush(new PdfColor(Color.FromArgb(68, 114, 196)));</w:t>
+            </w:r>
+          </w:p>
+          <w:p>
+            <w:r>
+              <w:t>tocstyleH1.ForeColor = PdfBrushes.White;</w:t>
+            </w:r>
+          </w:p>
+          <w:p>
+            <w:r>
+              <w:t>tocstyleH1.Padding = new PdfPaddings(5, 5, 3, 3);</w:t>
+            </w:r>
+          </w:p>
+          <w:p/>
+          <w:p>
+            <w:r>
+              <w:t>// Apply TOC styles</w:t>
+            </w:r>
+          </w:p>
+          <w:p>
+            <w:r>
+              <w:t>for (int i = 1; i &lt;= 4; i++)</w:t>
+            </w:r>
+          </w:p>
+          <w:p>
+            <w:r>
+              <w:t>{</w:t>
+            </w:r>
+          </w:p>
+          <w:p>
+            <w:r>
+              <w:t xml:space="preserve">    settings.Toc.SetItemStyle(i, tocstyleH1);</w:t>
+            </w:r>
+          </w:p>
+          <w:p>
+            <w:r>
+              <w:t>}</w:t>
+            </w:r>
+          </w:p>
+          <w:p/>
+          <w:p>
+            <w:r>
+              <w:t>// Assign settings and perform conversion</w:t>
+            </w:r>
+          </w:p>
+          <w:p>
+            <w:r>
+              <w:t>htmlConverter.ConverterSettings = settings;</w:t>
+            </w:r>
+          </w:p>
+          <w:p>
+            <w:r>
+              <w:t>PdfDocument document = htmlConverter.Convert(Path.GetFullPath(@"Data/input1.html"));</w:t>
+            </w:r>
+          </w:p>
+          <w:p/>
+          <w:p>
+            <w:r>
+              <w:t>// Save and close the PDF document</w:t>
+            </w:r>
+          </w:p>
+          <w:p>
+            <w:r>
+              <w:t>using (FileStream fileStream = new FileStream(Path.GetFullPath(@"Output/HTML-to-PDF.pdf"), FileMode.Create, FileAccess.ReadWrite))</w:t>
+            </w:r>
+          </w:p>
+          <w:p>
+            <w:r>
+              <w:t>{</w:t>
+            </w:r>
+          </w:p>
+          <w:p>
+            <w:r>
+              <w:t xml:space="preserve">    document.Save(fileStream);</w:t>
+            </w:r>
+          </w:p>
+          <w:p>
+            <w:r>
+              <w:t>}</w:t>
+            </w:r>
+          </w:p>
+          <w:p>
+            <w:r>
+              <w:t>document.Close(true);</w:t>
+            </w:r>
+          </w:p>
+        </w:tc>
+      </w:tr>
+    </w:tbl>
+    <w:p/>
     <w:p>
       <w:r>
-        <w:t>//Initialize the HTML to PDF converter.</w:t>
-      </w:r>
-    </w:p>
-    <w:p>
-      <w:proofErr w:type="spellStart"/>
-      <w:r>
-        <w:t>HtmlToPdfConverter</w:t>
-      </w:r>
-      <w:proofErr w:type="spellEnd"/>
+        <w:t>A complete working sample can be downloaded from</w:t>
+      </w:r>
       <w:r>
         <w:t xml:space="preserve"> </w:t>
-      </w:r>
-      <w:proofErr w:type="spellStart"/>
-      <w:r>
-        <w:t>htmlConverter</w:t>
-      </w:r>
-      <w:proofErr w:type="spellEnd"/>
-      <w:r>
-        <w:t xml:space="preserve"> = </w:t>
-      </w:r>
-      <w:r>
-        <w:rPr>
-          <w:b/>
-          <w:bCs/>
-        </w:rPr>
-        <w:t>new</w:t>
-      </w:r>
-      <w:r>
-        <w:t xml:space="preserve"> </w:t>
-      </w:r>
-      <w:proofErr w:type="spellStart"/>
-      <w:proofErr w:type="gramStart"/>
-      <w:r>
-        <w:t>HtmlToPdfConverter</w:t>
-      </w:r>
-      <w:proofErr w:type="spellEnd"/>
-      <w:r>
-        <w:t>();</w:t>
-      </w:r>
-      <w:proofErr w:type="gramEnd"/>
-    </w:p>
-    <w:p>
-      <w:r>
-        <w:t xml:space="preserve">//Initialize blink converter settings. </w:t>
-      </w:r>
-    </w:p>
-    <w:p>
-      <w:proofErr w:type="spellStart"/>
-      <w:r>
-        <w:t>BlinkConverterSettings</w:t>
-      </w:r>
-      <w:proofErr w:type="spellEnd"/>
-      <w:r>
-        <w:t xml:space="preserve"> settings = </w:t>
-      </w:r>
-      <w:r>
-        <w:rPr>
-          <w:b/>
-          <w:bCs/>
-        </w:rPr>
-        <w:t>new</w:t>
-      </w:r>
-      <w:r>
-        <w:t xml:space="preserve"> </w:t>
-      </w:r>
-      <w:proofErr w:type="spellStart"/>
-      <w:proofErr w:type="gramStart"/>
-      <w:r>
-        <w:t>BlinkConverterSettings</w:t>
-      </w:r>
-      <w:proofErr w:type="spellEnd"/>
-      <w:r>
-        <w:t>();</w:t>
-      </w:r>
-      <w:proofErr w:type="gramEnd"/>
-    </w:p>
-    <w:p>
-      <w:r>
-        <w:t>//Enable TOC.</w:t>
-      </w:r>
-    </w:p>
-    <w:p>
-      <w:proofErr w:type="spellStart"/>
-      <w:proofErr w:type="gramStart"/>
-      <w:r>
-        <w:t>settings.EnableToc</w:t>
-      </w:r>
-      <w:proofErr w:type="spellEnd"/>
-      <w:proofErr w:type="gramEnd"/>
-      <w:r>
-        <w:t xml:space="preserve"> = </w:t>
-      </w:r>
-      <w:proofErr w:type="gramStart"/>
-      <w:r>
-        <w:t>true;</w:t>
-      </w:r>
-      <w:proofErr w:type="gramEnd"/>
-    </w:p>
-    <w:p>
-      <w:r>
-        <w:t>//Set the style for level 1(H1) items in table of contents.</w:t>
-      </w:r>
-    </w:p>
-    <w:p>
-      <w:proofErr w:type="spellStart"/>
-      <w:r>
-        <w:lastRenderedPageBreak/>
-        <w:t>HtmlToPdfTocStyle</w:t>
-      </w:r>
-      <w:proofErr w:type="spellEnd"/>
-      <w:r>
-        <w:t xml:space="preserve"> tocstyleH1 = </w:t>
-      </w:r>
-      <w:r>
-        <w:rPr>
-          <w:b/>
-          <w:bCs/>
-        </w:rPr>
-        <w:t>new</w:t>
-      </w:r>
-      <w:r>
-        <w:t xml:space="preserve"> </w:t>
-      </w:r>
-      <w:proofErr w:type="spellStart"/>
-      <w:proofErr w:type="gramStart"/>
-      <w:r>
-        <w:t>HtmlToPdfTocStyle</w:t>
-      </w:r>
-      <w:proofErr w:type="spellEnd"/>
-      <w:r>
-        <w:t>();</w:t>
-      </w:r>
-      <w:proofErr w:type="gramEnd"/>
-    </w:p>
-    <w:p>
-      <w:r>
-        <w:t>// Load the Arabic font from a file</w:t>
-      </w:r>
-    </w:p>
-    <w:p>
-      <w:proofErr w:type="spellStart"/>
-      <w:r>
-        <w:t>PdfFont</w:t>
-      </w:r>
-      <w:proofErr w:type="spellEnd"/>
-      <w:r>
-        <w:t xml:space="preserve"> </w:t>
-      </w:r>
-      <w:proofErr w:type="spellStart"/>
-      <w:proofErr w:type="gramStart"/>
-      <w:r>
-        <w:t>arabicFont</w:t>
-      </w:r>
-      <w:proofErr w:type="spellEnd"/>
-      <w:proofErr w:type="gramEnd"/>
-      <w:r>
-        <w:t xml:space="preserve"> = </w:t>
-      </w:r>
-      <w:r>
-        <w:rPr>
-          <w:b/>
-          <w:bCs/>
-        </w:rPr>
-        <w:t>new</w:t>
-      </w:r>
-      <w:r>
-        <w:t xml:space="preserve"> </w:t>
-      </w:r>
-      <w:proofErr w:type="spellStart"/>
-      <w:proofErr w:type="gramStart"/>
-      <w:r>
-        <w:t>PdfTrueTypeFont</w:t>
-      </w:r>
-      <w:proofErr w:type="spellEnd"/>
-      <w:r>
-        <w:t>(</w:t>
-      </w:r>
-      <w:proofErr w:type="gramEnd"/>
-      <w:r>
-        <w:t xml:space="preserve">@"Data/arial-unicode-ms.ttf", 10, </w:t>
-      </w:r>
-      <w:proofErr w:type="spellStart"/>
-      <w:r>
-        <w:t>PdfFontStyle.Regular</w:t>
-      </w:r>
-      <w:proofErr w:type="spellEnd"/>
-      <w:proofErr w:type="gramStart"/>
-      <w:r>
-        <w:t>);</w:t>
-      </w:r>
-      <w:proofErr w:type="gramEnd"/>
-    </w:p>
-    <w:p>
-      <w:r>
-        <w:t>// Set the TOC style with the Arabic font</w:t>
-      </w:r>
-    </w:p>
-    <w:p>
-      <w:r>
-        <w:t xml:space="preserve">tocstyleH1.Font = </w:t>
-      </w:r>
-      <w:proofErr w:type="spellStart"/>
-      <w:proofErr w:type="gramStart"/>
-      <w:r>
-        <w:t>arabicFont</w:t>
-      </w:r>
-      <w:proofErr w:type="spellEnd"/>
-      <w:r>
-        <w:t>;</w:t>
-      </w:r>
-      <w:proofErr w:type="gramEnd"/>
-    </w:p>
-    <w:p>
-      <w:r>
-        <w:t>// Set the background color</w:t>
-      </w:r>
-    </w:p>
-    <w:p>
-      <w:r>
-        <w:t xml:space="preserve">tocstyleH1.BackgroundColor = </w:t>
-      </w:r>
-      <w:r>
-        <w:rPr>
-          <w:b/>
-          <w:bCs/>
-        </w:rPr>
-        <w:t>new</w:t>
-      </w:r>
-      <w:r>
-        <w:t xml:space="preserve"> </w:t>
-      </w:r>
-      <w:proofErr w:type="spellStart"/>
-      <w:proofErr w:type="gramStart"/>
-      <w:r>
-        <w:t>PdfSolidBrush</w:t>
-      </w:r>
-      <w:proofErr w:type="spellEnd"/>
-      <w:r>
-        <w:t>(</w:t>
-      </w:r>
-      <w:proofErr w:type="gramEnd"/>
-      <w:r>
-        <w:rPr>
-          <w:b/>
-          <w:bCs/>
-        </w:rPr>
-        <w:t>new</w:t>
-      </w:r>
-      <w:r>
-        <w:t xml:space="preserve"> </w:t>
-      </w:r>
-      <w:proofErr w:type="spellStart"/>
-      <w:proofErr w:type="gramStart"/>
-      <w:r>
-        <w:t>PdfColor</w:t>
-      </w:r>
-      <w:proofErr w:type="spellEnd"/>
-      <w:r>
-        <w:t>(</w:t>
-      </w:r>
-      <w:proofErr w:type="spellStart"/>
-      <w:proofErr w:type="gramEnd"/>
-      <w:r>
-        <w:t>Color.FromArgb</w:t>
-      </w:r>
-      <w:proofErr w:type="spellEnd"/>
-      <w:r>
-        <w:t>(68, 114, 196))</w:t>
-      </w:r>
-      <w:proofErr w:type="gramStart"/>
-      <w:r>
-        <w:t>);</w:t>
-      </w:r>
-      <w:proofErr w:type="gramEnd"/>
-    </w:p>
-    <w:p>
-      <w:r>
-        <w:t>// Set the foreground color</w:t>
-      </w:r>
-    </w:p>
-    <w:p>
-      <w:r>
-        <w:t xml:space="preserve">tocstyleH1.ForeColor = </w:t>
-      </w:r>
-      <w:proofErr w:type="spellStart"/>
-      <w:r>
-        <w:t>PdfBrushes.</w:t>
-      </w:r>
-      <w:proofErr w:type="gramStart"/>
-      <w:r>
-        <w:t>White</w:t>
-      </w:r>
-      <w:proofErr w:type="spellEnd"/>
-      <w:r>
-        <w:t>;</w:t>
-      </w:r>
-      <w:proofErr w:type="gramEnd"/>
-    </w:p>
-    <w:p>
-      <w:r>
-        <w:t>// Set the padding</w:t>
-      </w:r>
-    </w:p>
-    <w:p>
-      <w:r>
-        <w:t xml:space="preserve">tocstyleH1.Padding = </w:t>
-      </w:r>
-      <w:r>
-        <w:rPr>
-          <w:b/>
-          <w:bCs/>
-        </w:rPr>
-        <w:t>new</w:t>
-      </w:r>
-      <w:r>
-        <w:t xml:space="preserve"> </w:t>
-      </w:r>
-      <w:proofErr w:type="spellStart"/>
-      <w:proofErr w:type="gramStart"/>
-      <w:r>
-        <w:t>PdfPaddings</w:t>
-      </w:r>
-      <w:proofErr w:type="spellEnd"/>
-      <w:r>
-        <w:t>(</w:t>
-      </w:r>
-      <w:proofErr w:type="gramEnd"/>
-      <w:r>
-        <w:t>5, 5, 3, 3</w:t>
-      </w:r>
-      <w:proofErr w:type="gramStart"/>
-      <w:r>
-        <w:t>);</w:t>
-      </w:r>
-      <w:proofErr w:type="gramEnd"/>
-    </w:p>
-    <w:p>
-      <w:proofErr w:type="spellStart"/>
-      <w:proofErr w:type="gramStart"/>
-      <w:r>
-        <w:t>settings.Toc.SetItemStyle</w:t>
-      </w:r>
-      <w:proofErr w:type="spellEnd"/>
-      <w:proofErr w:type="gramEnd"/>
-      <w:r>
-        <w:t>(1, tocstyleH1</w:t>
-      </w:r>
-      <w:proofErr w:type="gramStart"/>
-      <w:r>
-        <w:t>);</w:t>
-      </w:r>
-      <w:proofErr w:type="gramEnd"/>
-    </w:p>
-    <w:p>
-      <w:proofErr w:type="spellStart"/>
-      <w:proofErr w:type="gramStart"/>
-      <w:r>
-        <w:t>settings.Toc.SetItemStyle</w:t>
-      </w:r>
-      <w:proofErr w:type="spellEnd"/>
-      <w:proofErr w:type="gramEnd"/>
-      <w:r>
-        <w:t>(2, tocstyleH1</w:t>
-      </w:r>
-      <w:proofErr w:type="gramStart"/>
-      <w:r>
-        <w:t>);</w:t>
-      </w:r>
-      <w:proofErr w:type="gramEnd"/>
-    </w:p>
-    <w:p>
-      <w:proofErr w:type="spellStart"/>
-      <w:proofErr w:type="gramStart"/>
-      <w:r>
-        <w:t>settings.Toc.SetItemStyle</w:t>
-      </w:r>
-      <w:proofErr w:type="spellEnd"/>
-      <w:proofErr w:type="gramEnd"/>
-      <w:r>
-        <w:t>(3, tocstyleH1</w:t>
-      </w:r>
-      <w:proofErr w:type="gramStart"/>
-      <w:r>
-        <w:t>);</w:t>
-      </w:r>
-      <w:proofErr w:type="gramEnd"/>
-    </w:p>
-    <w:p>
-      <w:proofErr w:type="spellStart"/>
-      <w:proofErr w:type="gramStart"/>
-      <w:r>
-        <w:t>settings.Toc.SetItemStyle</w:t>
-      </w:r>
-      <w:proofErr w:type="spellEnd"/>
-      <w:proofErr w:type="gramEnd"/>
-      <w:r>
-        <w:t>(4, tocstyleH1</w:t>
-      </w:r>
-      <w:proofErr w:type="gramStart"/>
-      <w:r>
-        <w:t>);</w:t>
-      </w:r>
-      <w:proofErr w:type="gramEnd"/>
-    </w:p>
-    <w:p>
-      <w:r>
-        <w:t>//Assign Blink converter settings to HTML converter.</w:t>
-      </w:r>
-    </w:p>
-    <w:p>
-      <w:proofErr w:type="spellStart"/>
-      <w:r>
-        <w:t>htmlConverter.ConverterSettings</w:t>
-      </w:r>
-      <w:proofErr w:type="spellEnd"/>
-      <w:r>
-        <w:t xml:space="preserve"> = </w:t>
-      </w:r>
-      <w:proofErr w:type="gramStart"/>
-      <w:r>
-        <w:t>settings;</w:t>
-      </w:r>
-      <w:proofErr w:type="gramEnd"/>
-    </w:p>
-    <w:p>
-      <w:r>
-        <w:t xml:space="preserve">//Convert HTML to PDF document. </w:t>
-      </w:r>
-    </w:p>
-    <w:p>
-      <w:proofErr w:type="spellStart"/>
-      <w:r>
-        <w:t>PdfDocument</w:t>
-      </w:r>
-      <w:proofErr w:type="spellEnd"/>
-      <w:r>
-        <w:t xml:space="preserve"> document = </w:t>
-      </w:r>
-      <w:proofErr w:type="spellStart"/>
-      <w:r>
-        <w:t>htmlConverter.Convert</w:t>
-      </w:r>
-      <w:proofErr w:type="spellEnd"/>
-      <w:r>
-        <w:t>(</w:t>
-      </w:r>
-      <w:proofErr w:type="spellStart"/>
-      <w:r>
-        <w:t>Path.</w:t>
-      </w:r>
-      <w:proofErr w:type="gramStart"/>
-      <w:r>
-        <w:t>GetFullPath</w:t>
-      </w:r>
-      <w:proofErr w:type="spellEnd"/>
-      <w:r>
-        <w:t>(@</w:t>
-      </w:r>
-      <w:proofErr w:type="gramEnd"/>
-      <w:r>
-        <w:t>"Data/input1.html")</w:t>
-      </w:r>
-      <w:proofErr w:type="gramStart"/>
-      <w:r>
-        <w:t>);</w:t>
-      </w:r>
-      <w:proofErr w:type="gramEnd"/>
-    </w:p>
-    <w:p>
-      <w:r>
-        <w:t xml:space="preserve">//Create a file stream to save the PDF document. </w:t>
-      </w:r>
-    </w:p>
-    <w:p>
-      <w:r>
-        <w:rPr>
-          <w:b/>
-          <w:bCs/>
-        </w:rPr>
-        <w:t>using</w:t>
-      </w:r>
-      <w:r>
-        <w:t xml:space="preserve"> (</w:t>
-      </w:r>
-      <w:proofErr w:type="spellStart"/>
-      <w:r>
-        <w:t>FileStream</w:t>
-      </w:r>
-      <w:proofErr w:type="spellEnd"/>
-      <w:r>
-        <w:t xml:space="preserve"> </w:t>
-      </w:r>
-      <w:proofErr w:type="spellStart"/>
-      <w:r>
-        <w:t>fileStream</w:t>
-      </w:r>
-      <w:proofErr w:type="spellEnd"/>
-      <w:r>
-        <w:t xml:space="preserve"> = </w:t>
-      </w:r>
-      <w:r>
-        <w:rPr>
-          <w:b/>
-          <w:bCs/>
-        </w:rPr>
-        <w:t>new</w:t>
-      </w:r>
-      <w:r>
-        <w:t xml:space="preserve"> </w:t>
-      </w:r>
-      <w:proofErr w:type="spellStart"/>
-      <w:proofErr w:type="gramStart"/>
-      <w:r>
-        <w:t>FileStream</w:t>
-      </w:r>
-      <w:proofErr w:type="spellEnd"/>
-      <w:r>
-        <w:t>(</w:t>
-      </w:r>
-      <w:proofErr w:type="spellStart"/>
-      <w:proofErr w:type="gramEnd"/>
-      <w:r>
-        <w:t>Path.</w:t>
-      </w:r>
-      <w:proofErr w:type="gramStart"/>
-      <w:r>
-        <w:t>GetFullPath</w:t>
-      </w:r>
-      <w:proofErr w:type="spellEnd"/>
-      <w:r>
-        <w:t>(@</w:t>
-      </w:r>
-      <w:proofErr w:type="gramEnd"/>
-      <w:r>
-        <w:t xml:space="preserve">"Output/HTML-to-PDF.pdf"), </w:t>
-      </w:r>
-      <w:proofErr w:type="spellStart"/>
-      <w:r>
-        <w:t>FileMode.Create</w:t>
-      </w:r>
-      <w:proofErr w:type="spellEnd"/>
-      <w:r>
-        <w:t xml:space="preserve">, </w:t>
-      </w:r>
-      <w:proofErr w:type="spellStart"/>
-      <w:r>
-        <w:t>FileAccess.ReadWrite</w:t>
-      </w:r>
-      <w:proofErr w:type="spellEnd"/>
-      <w:r>
-        <w:t>))</w:t>
-      </w:r>
-    </w:p>
-    <w:p>
-      <w:r>
-        <w:t>{</w:t>
-      </w:r>
-    </w:p>
-    <w:p>
-      <w:r>
-        <w:t xml:space="preserve">   //Save the PDF document </w:t>
-      </w:r>
-    </w:p>
-    <w:p>
-      <w:r>
-        <w:lastRenderedPageBreak/>
-        <w:t xml:space="preserve">   </w:t>
-      </w:r>
-      <w:proofErr w:type="spellStart"/>
-      <w:proofErr w:type="gramStart"/>
-      <w:r>
-        <w:t>document.Save</w:t>
-      </w:r>
-      <w:proofErr w:type="spellEnd"/>
-      <w:proofErr w:type="gramEnd"/>
-      <w:r>
-        <w:t>(</w:t>
-      </w:r>
-      <w:proofErr w:type="spellStart"/>
-      <w:r>
-        <w:t>fileStream</w:t>
-      </w:r>
-      <w:proofErr w:type="spellEnd"/>
-      <w:proofErr w:type="gramStart"/>
-      <w:r>
-        <w:t>);</w:t>
-      </w:r>
-      <w:proofErr w:type="gramEnd"/>
-    </w:p>
-    <w:p>
-      <w:r>
-        <w:t>}</w:t>
-      </w:r>
-    </w:p>
-    <w:p>
-      <w:r>
-        <w:t xml:space="preserve">//Close the PDF document </w:t>
-      </w:r>
-    </w:p>
-    <w:p>
-      <w:proofErr w:type="spellStart"/>
-      <w:proofErr w:type="gramStart"/>
-      <w:r>
-        <w:t>document.Close</w:t>
-      </w:r>
-      <w:proofErr w:type="spellEnd"/>
-      <w:proofErr w:type="gramEnd"/>
-      <w:r>
-        <w:t>(true</w:t>
-      </w:r>
-      <w:proofErr w:type="gramStart"/>
-      <w:r>
-        <w:t>);</w:t>
-      </w:r>
-      <w:proofErr w:type="gramEnd"/>
-    </w:p>
-    <w:p>
-      <w:r>
-        <w:t>A complete working sample can be downloaded from </w:t>
       </w:r>
       <w:hyperlink r:id="rId9" w:tgtFrame="_blank" w:history="1">
         <w:r>
@@ -1053,11 +574,17 @@
     </w:p>
     <w:p>
       <w:r>
-        <w:t>By executing the program, you will get the PDF document as follows.</w:t>
+        <w:t>By executing the program, the output PDF document will be generated as shown below</w:t>
+      </w:r>
+      <w:r>
+        <w:t>.</w:t>
       </w:r>
     </w:p>
     <w:p>
       <w:r>
+        <w:rPr>
+          <w:noProof/>
+        </w:rPr>
         <w:drawing>
           <wp:inline distT="0" distB="0" distL="0" distR="0" wp14:anchorId="2B0EEDF1" wp14:editId="250F824A">
             <wp:extent cx="5943600" cy="1748155"/>
@@ -1128,15 +655,11 @@
     </w:p>
     <w:p>
       <w:r>
-        <w:t>You can use fonts that support other languages beyond Arabic for the Table of Contents (TOC) in your HTML to PDF conversion. Please ensure that the chosen font fully supports the required language characters to avoid issues in rendering.</w:t>
-      </w:r>
-    </w:p>
-    <w:p>
-      <w:r>
         <w:rPr>
           <w:b/>
           <w:bCs/>
         </w:rPr>
+        <w:lastRenderedPageBreak/>
         <w:t>Conclusion</w:t>
       </w:r>
       <w:r>
@@ -2114,6 +1637,7 @@
   <w:style w:type="character" w:default="1" w:styleId="DefaultParagraphFont">
     <w:name w:val="Default Paragraph Font"/>
     <w:uiPriority w:val="1"/>
+    <w:semiHidden/>
     <w:unhideWhenUsed/>
   </w:style>
   <w:style w:type="table" w:default="1" w:styleId="TableNormal">
@@ -2449,6 +1973,25 @@
       <w:color w:val="605E5C"/>
       <w:shd w:val="clear" w:color="auto" w:fill="E1DFDD"/>
     </w:rPr>
+  </w:style>
+  <w:style w:type="table" w:styleId="TableGrid">
+    <w:name w:val="Table Grid"/>
+    <w:basedOn w:val="TableNormal"/>
+    <w:uiPriority w:val="39"/>
+    <w:rsid w:val="000F69B6"/>
+    <w:pPr>
+      <w:spacing w:after="0" w:line="240" w:lineRule="auto"/>
+    </w:pPr>
+    <w:tblPr>
+      <w:tblBorders>
+        <w:top w:val="single" w:sz="4" w:space="0" w:color="auto"/>
+        <w:left w:val="single" w:sz="4" w:space="0" w:color="auto"/>
+        <w:bottom w:val="single" w:sz="4" w:space="0" w:color="auto"/>
+        <w:right w:val="single" w:sz="4" w:space="0" w:color="auto"/>
+        <w:insideH w:val="single" w:sz="4" w:space="0" w:color="auto"/>
+        <w:insideV w:val="single" w:sz="4" w:space="0" w:color="auto"/>
+      </w:tblBorders>
+    </w:tblPr>
   </w:style>
 </w:styles>
 </file>

</xml_diff>